<commit_message>
empezando generar codio intermedio para expressions
</commit_message>
<xml_diff>
--- a/Documentacion_1.docx
+++ b/Documentacion_1.docx
@@ -3721,7 +3721,77 @@
         <w:rPr>
           <w:lang w:val="es-GT"/>
         </w:rPr>
-        <w:t>Validar estructuras mas complejas.</w:t>
+        <w:t xml:space="preserve">Validar estructuras </w:t>
+      </w:r>
+      <w:proofErr w:type="spellStart"/>
+      <w:r>
+        <w:rPr>
+          <w:lang w:val="es-GT"/>
+        </w:rPr>
+        <w:t>mas</w:t>
+      </w:r>
+      <w:proofErr w:type="spellEnd"/>
+      <w:r>
+        <w:rPr>
+          <w:lang w:val="es-GT"/>
+        </w:rPr>
+        <w:t xml:space="preserve"> complejas.</w:t>
+      </w:r>
+    </w:p>
+    <w:p>
+      <w:pPr>
+        <w:pStyle w:val="Prrafodelista"/>
+        <w:numPr>
+          <w:ilvl w:val="0"/>
+          <w:numId w:val="1"/>
+        </w:numPr>
+        <w:rPr>
+          <w:lang w:val="es-GT"/>
+        </w:rPr>
+      </w:pPr>
+      <w:r>
+        <w:rPr>
+          <w:lang w:val="es-GT"/>
+        </w:rPr>
+        <w:t xml:space="preserve">En los tipos, validar el resto de estructuras de expresiones. En los la </w:t>
+      </w:r>
+      <w:proofErr w:type="spellStart"/>
+      <w:r>
+        <w:rPr>
+          <w:lang w:val="es-GT"/>
+        </w:rPr>
+        <w:t>evaluaciond</w:t>
+      </w:r>
+      <w:proofErr w:type="spellEnd"/>
+      <w:r>
+        <w:rPr>
+          <w:lang w:val="es-GT"/>
+        </w:rPr>
+        <w:t xml:space="preserve"> e retorno</w:t>
+      </w:r>
+    </w:p>
+    <w:p>
+      <w:pPr>
+        <w:pStyle w:val="Prrafodelista"/>
+        <w:numPr>
+          <w:ilvl w:val="0"/>
+          <w:numId w:val="1"/>
+        </w:numPr>
+        <w:rPr>
+          <w:lang w:val="es-GT"/>
+        </w:rPr>
+      </w:pPr>
+      <w:r>
+        <w:rPr>
+          <w:lang w:val="es-GT"/>
+        </w:rPr>
+        <w:t xml:space="preserve">Comprobar tipos en los </w:t>
+      </w:r>
+      <w:r>
+        <w:rPr>
+          <w:lang w:val="es-GT"/>
+        </w:rPr>
+        <w:t>argumentos</w:t>
       </w:r>
       <w:bookmarkStart w:id="0" w:name="_GoBack"/>
       <w:bookmarkEnd w:id="0"/>

</xml_diff>